<commit_message>
dorm instructions (text) done
</commit_message>
<xml_diff>
--- a/output/dormitories-instructions.docx
+++ b/output/dormitories-instructions.docx
@@ -669,172 +669,238 @@
     </w:p>
     <w:p>
       <w:pPr>
-        <w:pStyle w:val="Compact"/>
+        <w:pStyle w:val="Heading3"/>
+      </w:pPr>
+      <w:bookmarkStart w:id="29" w:name="wash-curtains."/>
+      <w:r>
+        <w:t xml:space="preserve">2. Wash curtains.</w:t>
+      </w:r>
+      <w:bookmarkEnd w:id="29"/>
+    </w:p>
+    <w:p>
+      <w:pPr>
+        <w:pStyle w:val="FirstParagraph"/>
+      </w:pPr>
+      <w:r>
+        <w:t xml:space="preserve">Gently remove all the curtains from the curtain rods and curtain wires. Snap-dust curtains in a whipping motion outside (see photo) while they are dry to remove dirt. Wash all the curtains by soaking, scrubbing, and rinsing them in a clean residence bathroom. About 8 curtains fit comfortably in one bucket. Hang the curtains to dry in the sun. You will replace them when you replace the linens in the dormitory.</w:t>
+      </w:r>
+    </w:p>
+    <w:p>
+      <w:pPr>
+        <w:pStyle w:val="Heading3"/>
+      </w:pPr>
+      <w:bookmarkStart w:id="30" w:name="move-beds-to-one-side."/>
+      <w:r>
+        <w:t xml:space="preserve">3. Move beds to one side.</w:t>
+      </w:r>
+      <w:bookmarkEnd w:id="30"/>
+    </w:p>
+    <w:p>
+      <w:pPr>
+        <w:pStyle w:val="FirstParagraph"/>
+      </w:pPr>
+      <w:r>
+        <w:t xml:space="preserve">Pick up all linens (sheets, pillow cases, duvet covers, pillows, duvets, and blankets) and hit them to remove any dust settled on top. Move all the linens to two beds on the far side of the dorm. Vacuum all the remaining mattresses with the upholstry brush. Take each mattress outside to dust it off on all five remaining sides (four edges and bottom). Stack all mattresses on the remaining two beds on the far side of the room.</w:t>
+      </w:r>
+    </w:p>
+    <w:p>
+      <w:pPr>
+        <w:pStyle w:val="Heading3"/>
+      </w:pPr>
+      <w:bookmarkStart w:id="31" w:name="clean-half-the-dorm"/>
+      <w:r>
+        <w:t xml:space="preserve">4. Clean half the dorm</w:t>
+      </w:r>
+      <w:bookmarkEnd w:id="31"/>
+    </w:p>
+    <w:p>
+      <w:pPr>
+        <w:pStyle w:val="FirstParagraph"/>
+      </w:pPr>
+      <w:r>
+        <w:t xml:space="preserve">In this step, clean six of the twelve beds. If you choose to clean the two beds closest to the linens and piled mattresses, be very careful not to spill dust on them.</w:t>
+      </w:r>
+    </w:p>
+    <w:p>
+      <w:pPr>
         <w:numPr>
           <w:numId w:val="1005"/>
           <w:ilvl w:val="0"/>
         </w:numPr>
       </w:pPr>
       <w:r>
-        <w:t xml:space="preserve">sweep</w:t>
-      </w:r>
-    </w:p>
-    <w:p>
-      <w:pPr>
-        <w:pStyle w:val="Compact"/>
+        <w:rPr>
+          <w:b/>
+        </w:rPr>
+        <w:t xml:space="preserve">Sweep.</w:t>
+      </w:r>
+      <w:r>
+        <w:t xml:space="preserve"> </w:t>
+      </w:r>
+      <w:r>
+        <w:t xml:space="preserve">Sweep from top to bottom: Tops of walls, rafters, fans, walls, windows, wooden wall planks, half-walls, countertops, beds (over and under), floor.</w:t>
+      </w:r>
+    </w:p>
+    <w:p>
+      <w:pPr>
         <w:numPr>
           <w:numId w:val="1005"/>
           <w:ilvl w:val="0"/>
         </w:numPr>
       </w:pPr>
       <w:r>
-        <w:t xml:space="preserve">remove curtains and wash any which are dirty; always wash white curtains</w:t>
-      </w:r>
-    </w:p>
-    <w:p>
-      <w:pPr>
-        <w:pStyle w:val="Compact"/>
+        <w:rPr>
+          <w:b/>
+        </w:rPr>
+        <w:t xml:space="preserve">Vacuum.</w:t>
+      </w:r>
+      <w:r>
+        <w:t xml:space="preserve"> </w:t>
+      </w:r>
+      <w:r>
+        <w:t xml:space="preserve">Use the vacuum’s blower function first! Vacuum all corners and cracks around wooden bedframes. Blow out all the spaces under the beds and alongside the beds. Sweep up what you can with a broom before using the vacuum to suck up the smaller dust. Sucking up large dust or debris with the vacuum will clog it. Sweep the beds and floor afterward.</w:t>
+      </w:r>
+    </w:p>
+    <w:p>
+      <w:pPr>
         <w:numPr>
           <w:numId w:val="1005"/>
           <w:ilvl w:val="0"/>
         </w:numPr>
       </w:pPr>
       <w:r>
-        <w:t xml:space="preserve">bang out the dust from linens by hitting them</w:t>
-      </w:r>
-    </w:p>
-    <w:p>
-      <w:pPr>
-        <w:pStyle w:val="Compact"/>
+        <w:rPr>
+          <w:b/>
+        </w:rPr>
+        <w:t xml:space="preserve">Dry dust.</w:t>
+      </w:r>
+      <w:r>
+        <w:t xml:space="preserve"> </w:t>
+      </w:r>
+      <w:r>
+        <w:t xml:space="preserve">Use a dry rag to dry dust: rafters, fans, curtain rods, windows (inside and outside), half-walls, and countertops. Sweep the beds and floor afterward.</w:t>
+      </w:r>
+    </w:p>
+    <w:p>
+      <w:pPr>
         <w:numPr>
           <w:numId w:val="1005"/>
           <w:ilvl w:val="0"/>
         </w:numPr>
       </w:pPr>
       <w:r>
-        <w:t xml:space="preserve">vacuum mattresses with upholstry brush, take them outside to dust them</w:t>
-      </w:r>
-    </w:p>
-    <w:p>
-      <w:pPr>
-        <w:pStyle w:val="Compact"/>
+        <w:rPr>
+          <w:b/>
+        </w:rPr>
+        <w:t xml:space="preserve">Wet dust.</w:t>
+      </w:r>
+      <w:r>
+        <w:t xml:space="preserve"> </w:t>
+      </w:r>
+      <w:r>
+        <w:t xml:space="preserve">Use a damp rag to dust fans and windows (inside and outside). Wipe up any water after wet dusting with a dry rag. Sweep the beds and floor afterward.</w:t>
+      </w:r>
+    </w:p>
+    <w:p>
+      <w:pPr>
         <w:numPr>
           <w:numId w:val="1005"/>
           <w:ilvl w:val="0"/>
         </w:numPr>
       </w:pPr>
       <w:r>
-        <w:t xml:space="preserve">move everything to one side</w:t>
-      </w:r>
+        <w:rPr>
+          <w:b/>
+        </w:rPr>
+        <w:t xml:space="preserve">Clean window glass.</w:t>
+      </w:r>
+      <w:r>
+        <w:t xml:space="preserve"> </w:t>
+      </w:r>
+      <w:r>
+        <w:t xml:space="preserve">Spray Colin on glass and wipe off with newspaper.</w:t>
+      </w:r>
+    </w:p>
+    <w:p>
+      <w:pPr>
+        <w:numPr>
+          <w:numId w:val="1005"/>
+          <w:ilvl w:val="0"/>
+        </w:numPr>
+      </w:pPr>
+      <w:r>
+        <w:rPr>
+          <w:b/>
+        </w:rPr>
+        <w:t xml:space="preserve">Scrub countertops.</w:t>
+      </w:r>
+      <w:r>
+        <w:t xml:space="preserve"> </w:t>
+      </w:r>
+      <w:r>
+        <w:t xml:space="preserve">Use a plastic brush, green scratchy pad, and wire brush (if needed) to scrub stains and paint splatters off of any exposed tile. Mix a small amount of phenol and water in a mug as a cleaner. Sweep the floor afterward.</w:t>
+      </w:r>
+    </w:p>
+    <w:p>
+      <w:pPr>
+        <w:pStyle w:val="Heading3"/>
+      </w:pPr>
+      <w:bookmarkStart w:id="32" w:name="clean-the-other-half-of-the-dorm"/>
+      <w:r>
+        <w:t xml:space="preserve">5. Clean the other half of the dorm</w:t>
+      </w:r>
+      <w:bookmarkEnd w:id="32"/>
     </w:p>
     <w:p>
       <w:pPr>
         <w:pStyle w:val="FirstParagraph"/>
       </w:pPr>
       <w:r>
-        <w:t xml:space="preserve">On the empty side:</w:t>
-      </w:r>
-      <w:r>
-        <w:t xml:space="preserve"> </w:t>
-      </w:r>
-      <w:r>
-        <w:t xml:space="preserve">- sweep top to bottom: tops of walls, rafters, fans, walls, windows, wooden wall planks, half-walls, countertops, beds (over/under), floor</w:t>
-      </w:r>
-      <w:r>
-        <w:t xml:space="preserve"> </w:t>
-      </w:r>
-      <w:r>
-        <w:t xml:space="preserve">- vaccuum cracks around beds - use blower first then sweep and vaccuum up what comes out</w:t>
-      </w:r>
-      <w:r>
-        <w:t xml:space="preserve"> </w:t>
-      </w:r>
-      <w:r>
-        <w:t xml:space="preserve">- dry dust: rafters, fans, curtain rods, windows (inside/outside), half-walls, countertops, beds</w:t>
-      </w:r>
-      <w:r>
-        <w:t xml:space="preserve"> </w:t>
-      </w:r>
-      <w:r>
-        <w:t xml:space="preserve">- wet dust: fans, windows (inside/outside)</w:t>
-      </w:r>
-      <w:r>
-        <w:t xml:space="preserve"> </w:t>
-      </w:r>
-      <w:r>
-        <w:t xml:space="preserve">- colin on window glass</w:t>
-      </w:r>
-      <w:r>
-        <w:t xml:space="preserve"> </w:t>
-      </w:r>
-      <w:r>
-        <w:t xml:space="preserve">- scrub: countertops</w:t>
-      </w:r>
-      <w:r>
-        <w:t xml:space="preserve"> </w:t>
-      </w:r>
-      <w:r>
-        <w:t xml:space="preserve">- move everything to the first side, repeat</w:t>
-      </w:r>
-    </w:p>
-    <w:p>
-      <w:pPr>
-        <w:pStyle w:val="Compact"/>
-        <w:numPr>
-          <w:numId w:val="1006"/>
-          <w:ilvl w:val="0"/>
-        </w:numPr>
-      </w:pPr>
-      <w:r>
-        <w:t xml:space="preserve">replace mattresses and linens</w:t>
-      </w:r>
-    </w:p>
-    <w:p>
-      <w:pPr>
-        <w:pStyle w:val="Compact"/>
-        <w:numPr>
-          <w:numId w:val="1006"/>
-          <w:ilvl w:val="0"/>
-        </w:numPr>
-      </w:pPr>
-      <w:r>
-        <w:t xml:space="preserve">replace curtains</w:t>
-      </w:r>
-    </w:p>
-    <w:p>
-      <w:pPr>
-        <w:pStyle w:val="Compact"/>
-        <w:numPr>
-          <w:numId w:val="1006"/>
-          <w:ilvl w:val="0"/>
-        </w:numPr>
-      </w:pPr>
-      <w:r>
-        <w:t xml:space="preserve">sweep / dry mop</w:t>
-      </w:r>
-    </w:p>
-    <w:p>
-      <w:pPr>
-        <w:pStyle w:val="Compact"/>
-        <w:numPr>
-          <w:numId w:val="1006"/>
-          <w:ilvl w:val="0"/>
-        </w:numPr>
-      </w:pPr>
-      <w:r>
-        <w:t xml:space="preserve">mop</w:t>
-      </w:r>
-    </w:p>
-    <w:p>
-      <w:pPr>
-        <w:pStyle w:val="Compact"/>
-        <w:numPr>
-          <w:numId w:val="1006"/>
-          <w:ilvl w:val="0"/>
-        </w:numPr>
-      </w:pPr>
-      <w:r>
-        <w:t xml:space="preserve">replace stools</w:t>
+        <w:t xml:space="preserve">In this step, clean the remaining six beds and the rafters above them. Move all linens and mattresses to the clean half of the dorm and repeat Step 4. The four mattresses with bedding (linens and other mattresses) on them should be vacuumed and dusted outside before moving if they weren’t cleaned in Step 3.</w:t>
+      </w:r>
+    </w:p>
+    <w:p>
+      <w:pPr>
+        <w:pStyle w:val="Heading3"/>
+      </w:pPr>
+      <w:bookmarkStart w:id="33" w:name="replace-beds-and-curtains"/>
+      <w:r>
+        <w:t xml:space="preserve">6. Replace beds and curtains</w:t>
+      </w:r>
+      <w:bookmarkEnd w:id="33"/>
+    </w:p>
+    <w:p>
+      <w:pPr>
+        <w:pStyle w:val="FirstParagraph"/>
+      </w:pPr>
+      <w:r>
+        <w:t xml:space="preserve">Put one mattress back on each bedframe. Place one type of linen on each mattress: At the head of the bed, put one pillow with duvet cover, sheet, and pillowcase on it. At the foot of the bed, put one duvet with one blanket on it. Replace all the blue curtains with seams facing toward the bed. Replace all white curtains with seams facing toward the window.</w:t>
+      </w:r>
+    </w:p>
+    <w:p>
+      <w:pPr>
+        <w:pStyle w:val="Heading3"/>
+      </w:pPr>
+      <w:bookmarkStart w:id="34" w:name="sweep-mop"/>
+      <w:r>
+        <w:t xml:space="preserve">7. Sweep &amp; Mop</w:t>
+      </w:r>
+      <w:bookmarkEnd w:id="34"/>
+    </w:p>
+    <w:p>
+      <w:pPr>
+        <w:pStyle w:val="FirstParagraph"/>
+      </w:pPr>
+      <w:r>
+        <w:t xml:space="preserve">Sweep the floor one or two times with the normal broom. Sweep the floor with the dry mop – by this point the floor should be clean enough that it collects almost no dust. Mop the floor. Replace the stools.</w:t>
+      </w:r>
+    </w:p>
+    <w:p>
+      <w:pPr>
+        <w:pStyle w:val="BodyText"/>
+      </w:pPr>
+      <w:r>
+        <w:t xml:space="preserve">You’re done! Hooray!</w:t>
       </w:r>
     </w:p>
     <w:sectPr/>
@@ -1176,6 +1242,118 @@
       <w:start w:val="1"/>
       <w:numFmt w:val="decimal"/>
       <w:lvlText w:val="%9."/>
+      <w:lvlJc w:val="left"/>
+      <w:pPr>
+        <w:tabs>
+          <w:tab w:val="num" w:pos="5760"/>
+        </w:tabs>
+        <w:ind w:left="6240" w:hanging="480"/>
+      </w:pPr>
+    </w:lvl>
+  </w:abstractNum>
+  <w:abstractNum w:abstractNumId="99731">
+    <w:nsid w:val="47261bad"/>
+    <w:multiLevelType w:val="multilevel"/>
+    <w:lvl w:ilvl="0">
+      <w:start w:val="1"/>
+      <w:numFmt w:val="lowerLetter"/>
+      <w:lvlText w:val="(%1)"/>
+      <w:lvlJc w:val="left"/>
+      <w:pPr>
+        <w:tabs>
+          <w:tab w:val="num" w:pos="0"/>
+        </w:tabs>
+        <w:ind w:left="480" w:hanging="480"/>
+      </w:pPr>
+    </w:lvl>
+    <w:lvl w:ilvl="1">
+      <w:start w:val="1"/>
+      <w:numFmt w:val="lowerLetter"/>
+      <w:lvlText w:val="(%2)"/>
+      <w:lvlJc w:val="left"/>
+      <w:pPr>
+        <w:tabs>
+          <w:tab w:val="num" w:pos="720"/>
+        </w:tabs>
+        <w:ind w:left="1200" w:hanging="480"/>
+      </w:pPr>
+    </w:lvl>
+    <w:lvl w:ilvl="2">
+      <w:start w:val="1"/>
+      <w:numFmt w:val="lowerLetter"/>
+      <w:lvlText w:val="(%3)"/>
+      <w:lvlJc w:val="left"/>
+      <w:pPr>
+        <w:tabs>
+          <w:tab w:val="num" w:pos="1440"/>
+        </w:tabs>
+        <w:ind w:left="1920" w:hanging="480"/>
+      </w:pPr>
+    </w:lvl>
+    <w:lvl w:ilvl="3">
+      <w:start w:val="1"/>
+      <w:numFmt w:val="lowerLetter"/>
+      <w:lvlText w:val="(%4)"/>
+      <w:lvlJc w:val="left"/>
+      <w:pPr>
+        <w:tabs>
+          <w:tab w:val="num" w:pos="2160"/>
+        </w:tabs>
+        <w:ind w:left="2640" w:hanging="480"/>
+      </w:pPr>
+    </w:lvl>
+    <w:lvl w:ilvl="4">
+      <w:start w:val="1"/>
+      <w:numFmt w:val="lowerLetter"/>
+      <w:lvlText w:val="(%5)"/>
+      <w:lvlJc w:val="left"/>
+      <w:pPr>
+        <w:tabs>
+          <w:tab w:val="num" w:pos="2880"/>
+        </w:tabs>
+        <w:ind w:left="3360" w:hanging="480"/>
+      </w:pPr>
+    </w:lvl>
+    <w:lvl w:ilvl="5">
+      <w:start w:val="1"/>
+      <w:numFmt w:val="lowerLetter"/>
+      <w:lvlText w:val="(%6)"/>
+      <w:lvlJc w:val="left"/>
+      <w:pPr>
+        <w:tabs>
+          <w:tab w:val="num" w:pos="3600"/>
+        </w:tabs>
+        <w:ind w:left="4080" w:hanging="480"/>
+      </w:pPr>
+    </w:lvl>
+    <w:lvl w:ilvl="6">
+      <w:start w:val="1"/>
+      <w:numFmt w:val="lowerLetter"/>
+      <w:lvlText w:val="(%7)"/>
+      <w:lvlJc w:val="left"/>
+      <w:pPr>
+        <w:tabs>
+          <w:tab w:val="num" w:pos="4320"/>
+        </w:tabs>
+        <w:ind w:left="4800" w:hanging="480"/>
+      </w:pPr>
+    </w:lvl>
+    <w:lvl w:ilvl="7">
+      <w:start w:val="1"/>
+      <w:numFmt w:val="lowerLetter"/>
+      <w:lvlText w:val="(%8)"/>
+      <w:lvlJc w:val="left"/>
+      <w:pPr>
+        <w:tabs>
+          <w:tab w:val="num" w:pos="5040"/>
+        </w:tabs>
+        <w:ind w:left="5520" w:hanging="480"/>
+      </w:pPr>
+    </w:lvl>
+    <w:lvl w:ilvl="8">
+      <w:start w:val="1"/>
+      <w:numFmt w:val="lowerLetter"/>
+      <w:lvlText w:val="(%9)"/>
       <w:lvlJc w:val="left"/>
       <w:pPr>
         <w:tabs>
@@ -1228,10 +1406,34 @@
     </w:lvlOverride>
   </w:num>
   <w:num w:numId="1005">
-    <w:abstractNumId w:val="991"/>
-  </w:num>
-  <w:num w:numId="1006">
-    <w:abstractNumId w:val="991"/>
+    <w:abstractNumId w:val="99731"/>
+    <w:lvlOverride w:ilvl="0">
+      <w:startOverride w:val="1"/>
+    </w:lvlOverride>
+    <w:lvlOverride w:ilvl="1">
+      <w:startOverride w:val="1"/>
+    </w:lvlOverride>
+    <w:lvlOverride w:ilvl="2">
+      <w:startOverride w:val="1"/>
+    </w:lvlOverride>
+    <w:lvlOverride w:ilvl="3">
+      <w:startOverride w:val="1"/>
+    </w:lvlOverride>
+    <w:lvlOverride w:ilvl="4">
+      <w:startOverride w:val="1"/>
+    </w:lvlOverride>
+    <w:lvlOverride w:ilvl="5">
+      <w:startOverride w:val="1"/>
+    </w:lvlOverride>
+    <w:lvlOverride w:ilvl="6">
+      <w:startOverride w:val="1"/>
+    </w:lvlOverride>
+    <w:lvlOverride w:ilvl="7">
+      <w:startOverride w:val="1"/>
+    </w:lvlOverride>
+    <w:lvlOverride w:ilvl="8">
+      <w:startOverride w:val="1"/>
+    </w:lvlOverride>
   </w:num>
 </w:numbering>
 </file>

</xml_diff>

<commit_message>
fixing titles for instructions
</commit_message>
<xml_diff>
--- a/output/dormitories-instructions.docx
+++ b/output/dormitories-instructions.docx
@@ -7,6 +7,14 @@
         <w:pStyle w:val="Title"/>
       </w:pPr>
       <w:r>
+        <w:t xml:space="preserve">Dormitories</w:t>
+      </w:r>
+    </w:p>
+    <w:p>
+      <w:pPr>
+        <w:pStyle w:val="Subtitle"/>
+      </w:pPr>
+      <w:r>
         <w:t xml:space="preserve">Dhamma</w:t>
       </w:r>
       <w:r>
@@ -32,14 +40,6 @@
       </w:r>
       <w:r>
         <w:t xml:space="preserve">Manual</w:t>
-      </w:r>
-    </w:p>
-    <w:p>
-      <w:pPr>
-        <w:pStyle w:val="Subtitle"/>
-      </w:pPr>
-      <w:r>
-        <w:t xml:space="preserve">Dormitories</w:t>
       </w:r>
     </w:p>
     <w:p>

</xml_diff>

<commit_message>
images started for dorms doc
</commit_message>
<xml_diff>
--- a/output/dormitories-instructions.docx
+++ b/output/dormitories-instructions.docx
@@ -669,13 +669,68 @@
     </w:p>
     <w:p>
       <w:pPr>
+        <w:pStyle w:val="CaptionedFigure"/>
+      </w:pPr>
+      <w:r>
+        <w:drawing>
+          <wp:inline>
+            <wp:extent cx="5334000" cy="4000500"/>
+            <wp:effectExtent b="0" l="0" r="0" t="0"/>
+            <wp:docPr descr="Miscellaneous items" title="Miscellaneous items" id="1" name="Picture"/>
+            <a:graphic>
+              <a:graphicData uri="http://schemas.openxmlformats.org/drawingml/2006/picture">
+                <pic:pic>
+                  <pic:nvPicPr>
+                    <pic:cNvPr descr="images/deep-clean/miscellaneous.jpeg" id="0" name="Picture"/>
+                    <pic:cNvPicPr>
+                      <a:picLocks noChangeArrowheads="1" noChangeAspect="1"/>
+                    </pic:cNvPicPr>
+                  </pic:nvPicPr>
+                  <pic:blipFill>
+                    <a:blip r:embed="rId29"/>
+                    <a:stretch>
+                      <a:fillRect/>
+                    </a:stretch>
+                  </pic:blipFill>
+                  <pic:spPr bwMode="auto">
+                    <a:xfrm>
+                      <a:off x="0" y="0"/>
+                      <a:ext cx="5334000" cy="4000500"/>
+                    </a:xfrm>
+                    <a:prstGeom prst="rect">
+                      <a:avLst/>
+                    </a:prstGeom>
+                    <a:noFill/>
+                    <a:ln w="9525">
+                      <a:noFill/>
+                      <a:headEnd/>
+                      <a:tailEnd/>
+                    </a:ln>
+                  </pic:spPr>
+                </pic:pic>
+              </a:graphicData>
+            </a:graphic>
+          </wp:inline>
+        </w:drawing>
+      </w:r>
+    </w:p>
+    <w:p>
+      <w:pPr>
+        <w:pStyle w:val="ImageCaption"/>
+      </w:pPr>
+      <w:r>
+        <w:t xml:space="preserve">Miscellaneous items</w:t>
+      </w:r>
+    </w:p>
+    <w:p>
+      <w:pPr>
         <w:pStyle w:val="Heading3"/>
       </w:pPr>
-      <w:bookmarkStart w:id="29" w:name="wash-curtains."/>
+      <w:bookmarkStart w:id="30" w:name="wash-curtains."/>
       <w:r>
         <w:t xml:space="preserve">2. Wash curtains.</w:t>
       </w:r>
-      <w:bookmarkEnd w:id="29"/>
+      <w:bookmarkEnd w:id="30"/>
     </w:p>
     <w:p>
       <w:pPr>
@@ -687,31 +742,78 @@
     </w:p>
     <w:p>
       <w:pPr>
+        <w:pStyle w:val="BodyText"/>
+      </w:pPr>
+      <w:r>
+        <w:drawing>
+          <wp:inline>
+            <wp:extent cx="5334000" cy="4000500"/>
+            <wp:effectExtent b="0" l="0" r="0" t="0"/>
+            <wp:docPr descr="" title="Curtain" id="1" name="Picture"/>
+            <a:graphic>
+              <a:graphicData uri="http://schemas.openxmlformats.org/drawingml/2006/picture">
+                <pic:pic>
+                  <pic:nvPicPr>
+                    <pic:cNvPr descr="images/deep-clean/curtain1.jpeg" id="0" name="Picture"/>
+                    <pic:cNvPicPr>
+                      <a:picLocks noChangeArrowheads="1" noChangeAspect="1"/>
+                    </pic:cNvPicPr>
+                  </pic:nvPicPr>
+                  <pic:blipFill>
+                    <a:blip r:embed="rId31"/>
+                    <a:stretch>
+                      <a:fillRect/>
+                    </a:stretch>
+                  </pic:blipFill>
+                  <pic:spPr bwMode="auto">
+                    <a:xfrm>
+                      <a:off x="0" y="0"/>
+                      <a:ext cx="5334000" cy="4000500"/>
+                    </a:xfrm>
+                    <a:prstGeom prst="rect">
+                      <a:avLst/>
+                    </a:prstGeom>
+                    <a:noFill/>
+                    <a:ln w="9525">
+                      <a:noFill/>
+                      <a:headEnd/>
+                      <a:tailEnd/>
+                    </a:ln>
+                  </pic:spPr>
+                </pic:pic>
+              </a:graphicData>
+            </a:graphic>
+          </wp:inline>
+        </w:drawing>
+      </w:r>
+    </w:p>
+    <w:p>
+      <w:pPr>
         <w:pStyle w:val="Heading3"/>
       </w:pPr>
-      <w:bookmarkStart w:id="30" w:name="move-beds-to-one-side."/>
+      <w:bookmarkStart w:id="32" w:name="move-beds-to-one-side."/>
       <w:r>
         <w:t xml:space="preserve">3. Move beds to one side.</w:t>
       </w:r>
-      <w:bookmarkEnd w:id="30"/>
+      <w:bookmarkEnd w:id="32"/>
     </w:p>
     <w:p>
       <w:pPr>
         <w:pStyle w:val="FirstParagraph"/>
       </w:pPr>
       <w:r>
-        <w:t xml:space="preserve">Pick up all linens (sheets, pillow cases, duvet covers, pillows, duvets, and blankets) and hit them to remove any dust settled on top. Move all the linens to two beds on the far side of the dorm. Vacuum all the remaining mattresses with the upholstry brush. Take each mattress outside to dust it off on all five remaining sides (four edges and bottom). Stack all mattresses on the remaining two beds on the far side of the room.</w:t>
+        <w:t xml:space="preserve">Pick up all linens (sheets, pillow cases, duvet covers, pillows, duvets, and blankets) and hit them to remove any dust settled on top. Move all the linens to two beds on the far side of the dorm. Vacuum all the remaining mattresses with the upholstry brush. Take each mattress outside to dust it off on all five remaining sides (four edges and bottom). If you notice any stains (usually bird poop) on the mattress, scrub it with a damp cloth. Stack all mattresses on the remaining two beds on the far side of the room.</w:t>
       </w:r>
     </w:p>
     <w:p>
       <w:pPr>
         <w:pStyle w:val="Heading3"/>
       </w:pPr>
-      <w:bookmarkStart w:id="31" w:name="clean-half-the-dorm"/>
+      <w:bookmarkStart w:id="33" w:name="clean-half-the-dorm"/>
       <w:r>
         <w:t xml:space="preserve">4. Clean half the dorm</w:t>
       </w:r>
-      <w:bookmarkEnd w:id="31"/>
+      <w:bookmarkEnd w:id="33"/>
     </w:p>
     <w:p>
       <w:pPr>
@@ -845,11 +947,11 @@
       <w:pPr>
         <w:pStyle w:val="Heading3"/>
       </w:pPr>
-      <w:bookmarkStart w:id="32" w:name="clean-the-other-half-of-the-dorm"/>
+      <w:bookmarkStart w:id="34" w:name="clean-the-other-half-of-the-dorm"/>
       <w:r>
         <w:t xml:space="preserve">5. Clean the other half of the dorm</w:t>
       </w:r>
-      <w:bookmarkEnd w:id="32"/>
+      <w:bookmarkEnd w:id="34"/>
     </w:p>
     <w:p>
       <w:pPr>
@@ -863,11 +965,11 @@
       <w:pPr>
         <w:pStyle w:val="Heading3"/>
       </w:pPr>
-      <w:bookmarkStart w:id="33" w:name="replace-beds-and-curtains"/>
+      <w:bookmarkStart w:id="35" w:name="replace-beds-and-curtains"/>
       <w:r>
         <w:t xml:space="preserve">6. Replace beds and curtains</w:t>
       </w:r>
-      <w:bookmarkEnd w:id="33"/>
+      <w:bookmarkEnd w:id="35"/>
     </w:p>
     <w:p>
       <w:pPr>
@@ -881,11 +983,11 @@
       <w:pPr>
         <w:pStyle w:val="Heading3"/>
       </w:pPr>
-      <w:bookmarkStart w:id="34" w:name="sweep-mop"/>
+      <w:bookmarkStart w:id="36" w:name="sweep-mop"/>
       <w:r>
         <w:t xml:space="preserve">7. Sweep &amp; Mop</w:t>
       </w:r>
-      <w:bookmarkEnd w:id="34"/>
+      <w:bookmarkEnd w:id="36"/>
     </w:p>
     <w:p>
       <w:pPr>

</xml_diff>